<commit_message>
Updated version of the Project Plan
</commit_message>
<xml_diff>
--- a/Project Plan.docx
+++ b/Project Plan.docx
@@ -44,6 +44,7 @@
       <w:pPr>
         <w:rPr>
           <w:rFonts w:cstheme="minorHAnsi"/>
+          <w:color w:val="0F0F0F"/>
           <w:sz w:val="24"/>
           <w:szCs w:val="24"/>
         </w:rPr>
@@ -55,25 +56,44 @@
           <w:sz w:val="24"/>
           <w:szCs w:val="24"/>
         </w:rPr>
-        <w:t>The application I'm creating is an Assignment Tracker. With intuitive sorting and reminders, users can efficiently prioritize and meet deadlines. Export and reporting features provide insightful workload analysis, and multi-user support caters to collaborative and educational environments, promoting enhanced organization and academic performance. Below is a visual representation of the four checkmarks, symbolizing the website's essential data fields: Course Name, Assignment Name, Due Date, and Status. These values play a crucial role in storing and organizing assignment information.</w:t>
+        <w:t>The application I'm creating is an Assignment Tracker. With intuitive sorting and reminders, users can efficiently prioritize and meet deadlines. Export and reporting features provide insightful workload analysis, and multi-user support caters to collaborative and educational environments, promoting enhanced organization and academic performance. Below is a visual representation of the website's essential data fields: Course Name, Assignment Name, Due Date, and Status. These values play a crucial role in storing and organizing assignment information.</w:t>
       </w:r>
     </w:p>
     <w:p>
       <w:pPr>
         <w:rPr>
+          <w:rFonts w:cstheme="minorHAnsi"/>
           <w:sz w:val="24"/>
           <w:szCs w:val="24"/>
         </w:rPr>
       </w:pPr>
       <w:r>
         <w:rPr>
-          <w:noProof/>
+          <w:rFonts w:cstheme="minorHAnsi"/>
+          <w:color w:val="0F0F0F"/>
+          <w:sz w:val="24"/>
+          <w:szCs w:val="24"/>
+        </w:rPr>
+        <w:t>Add Operation</w:t>
+      </w:r>
+    </w:p>
+    <w:p>
+      <w:pPr>
+        <w:rPr>
+          <w:sz w:val="24"/>
+          <w:szCs w:val="24"/>
+        </w:rPr>
+      </w:pPr>
+      <w:r>
+        <w:rPr>
+          <w:sz w:val="24"/>
+          <w:szCs w:val="24"/>
         </w:rPr>
         <w:drawing>
-          <wp:inline distT="0" distB="0" distL="0" distR="0" wp14:anchorId="5C1A7D39" wp14:editId="507A1D7E">
-            <wp:extent cx="5943600" cy="3338830"/>
+          <wp:inline distT="0" distB="0" distL="0" distR="0" wp14:anchorId="277C5FDD" wp14:editId="4C26F916">
+            <wp:extent cx="5943600" cy="2730500"/>
             <wp:effectExtent l="0" t="0" r="0" b="0"/>
-            <wp:docPr id="768760758" name="Picture 2" descr="A person holding a pen pointing at a checklist&#10;&#10;Description automatically generated"/>
+            <wp:docPr id="2000712267" name="Picture 1" descr="A screenshot of a computer&#10;&#10;Description automatically generated"/>
             <wp:cNvGraphicFramePr>
               <a:graphicFrameLocks xmlns:a="http://schemas.openxmlformats.org/drawingml/2006/main" noChangeAspect="1"/>
             </wp:cNvGraphicFramePr>
@@ -81,36 +101,23 @@
               <a:graphicData uri="http://schemas.openxmlformats.org/drawingml/2006/picture">
                 <pic:pic xmlns:pic="http://schemas.openxmlformats.org/drawingml/2006/picture">
                   <pic:nvPicPr>
-                    <pic:cNvPr id="768760758" name="Picture 2" descr="A person holding a pen pointing at a checklist&#10;&#10;Description automatically generated"/>
-                    <pic:cNvPicPr>
-                      <a:picLocks noChangeAspect="1" noChangeArrowheads="1"/>
-                    </pic:cNvPicPr>
+                    <pic:cNvPr id="2000712267" name="Picture 1" descr="A screenshot of a computer&#10;&#10;Description automatically generated"/>
+                    <pic:cNvPicPr/>
                   </pic:nvPicPr>
                   <pic:blipFill>
-                    <a:blip r:embed="rId4">
-                      <a:extLst>
-                        <a:ext uri="{28A0092B-C50C-407E-A947-70E740481C1C}">
-                          <a14:useLocalDpi xmlns:a14="http://schemas.microsoft.com/office/drawing/2010/main" val="0"/>
-                        </a:ext>
-                      </a:extLst>
-                    </a:blip>
-                    <a:srcRect/>
+                    <a:blip r:embed="rId4"/>
                     <a:stretch>
                       <a:fillRect/>
                     </a:stretch>
                   </pic:blipFill>
-                  <pic:spPr bwMode="auto">
+                  <pic:spPr>
                     <a:xfrm>
                       <a:off x="0" y="0"/>
-                      <a:ext cx="5943600" cy="3338830"/>
+                      <a:ext cx="5943600" cy="2730500"/>
                     </a:xfrm>
                     <a:prstGeom prst="rect">
                       <a:avLst/>
                     </a:prstGeom>
-                    <a:noFill/>
-                    <a:ln>
-                      <a:noFill/>
-                    </a:ln>
                   </pic:spPr>
                 </pic:pic>
               </a:graphicData>
@@ -118,6 +125,224 @@
           </wp:inline>
         </w:drawing>
       </w:r>
+    </w:p>
+    <w:p>
+      <w:pPr>
+        <w:rPr>
+          <w:sz w:val="24"/>
+          <w:szCs w:val="24"/>
+        </w:rPr>
+      </w:pPr>
+      <w:r>
+        <w:rPr>
+          <w:sz w:val="24"/>
+          <w:szCs w:val="24"/>
+        </w:rPr>
+        <w:t xml:space="preserve">Add form details when add assignment button is clicked. </w:t>
+      </w:r>
+    </w:p>
+    <w:p>
+      <w:pPr>
+        <w:rPr>
+          <w:sz w:val="24"/>
+          <w:szCs w:val="24"/>
+        </w:rPr>
+      </w:pPr>
+      <w:r>
+        <w:rPr>
+          <w:sz w:val="24"/>
+          <w:szCs w:val="24"/>
+        </w:rPr>
+        <w:lastRenderedPageBreak/>
+        <w:drawing>
+          <wp:inline distT="0" distB="0" distL="0" distR="0" wp14:anchorId="4A073BF9" wp14:editId="5A037C48">
+            <wp:extent cx="5943600" cy="2730500"/>
+            <wp:effectExtent l="0" t="0" r="0" b="0"/>
+            <wp:docPr id="206359827" name="Picture 1" descr="A screenshot of a computer&#10;&#10;Description automatically generated"/>
+            <wp:cNvGraphicFramePr>
+              <a:graphicFrameLocks xmlns:a="http://schemas.openxmlformats.org/drawingml/2006/main" noChangeAspect="1"/>
+            </wp:cNvGraphicFramePr>
+            <a:graphic xmlns:a="http://schemas.openxmlformats.org/drawingml/2006/main">
+              <a:graphicData uri="http://schemas.openxmlformats.org/drawingml/2006/picture">
+                <pic:pic xmlns:pic="http://schemas.openxmlformats.org/drawingml/2006/picture">
+                  <pic:nvPicPr>
+                    <pic:cNvPr id="206359827" name="Picture 1" descr="A screenshot of a computer&#10;&#10;Description automatically generated"/>
+                    <pic:cNvPicPr/>
+                  </pic:nvPicPr>
+                  <pic:blipFill>
+                    <a:blip r:embed="rId5"/>
+                    <a:stretch>
+                      <a:fillRect/>
+                    </a:stretch>
+                  </pic:blipFill>
+                  <pic:spPr>
+                    <a:xfrm>
+                      <a:off x="0" y="0"/>
+                      <a:ext cx="5943600" cy="2730500"/>
+                    </a:xfrm>
+                    <a:prstGeom prst="rect">
+                      <a:avLst/>
+                    </a:prstGeom>
+                  </pic:spPr>
+                </pic:pic>
+              </a:graphicData>
+            </a:graphic>
+          </wp:inline>
+        </w:drawing>
+      </w:r>
+    </w:p>
+    <w:p>
+      <w:pPr>
+        <w:rPr>
+          <w:sz w:val="24"/>
+          <w:szCs w:val="24"/>
+        </w:rPr>
+      </w:pPr>
+    </w:p>
+    <w:p>
+      <w:pPr>
+        <w:rPr>
+          <w:sz w:val="24"/>
+          <w:szCs w:val="24"/>
+        </w:rPr>
+      </w:pPr>
+      <w:r>
+        <w:rPr>
+          <w:sz w:val="24"/>
+          <w:szCs w:val="24"/>
+        </w:rPr>
+        <w:t xml:space="preserve">Below is the edit form requested by user for modifying the details when edit button is clicked. </w:t>
+      </w:r>
+    </w:p>
+    <w:p>
+      <w:pPr>
+        <w:rPr>
+          <w:sz w:val="24"/>
+          <w:szCs w:val="24"/>
+        </w:rPr>
+      </w:pPr>
+      <w:r>
+        <w:rPr>
+          <w:sz w:val="24"/>
+          <w:szCs w:val="24"/>
+        </w:rPr>
+        <w:drawing>
+          <wp:inline distT="0" distB="0" distL="0" distR="0" wp14:anchorId="584FED6B" wp14:editId="79BBEA69">
+            <wp:extent cx="5943600" cy="2730500"/>
+            <wp:effectExtent l="0" t="0" r="0" b="0"/>
+            <wp:docPr id="562406240" name="Picture 1" descr="A screenshot of a computer&#10;&#10;Description automatically generated"/>
+            <wp:cNvGraphicFramePr>
+              <a:graphicFrameLocks xmlns:a="http://schemas.openxmlformats.org/drawingml/2006/main" noChangeAspect="1"/>
+            </wp:cNvGraphicFramePr>
+            <a:graphic xmlns:a="http://schemas.openxmlformats.org/drawingml/2006/main">
+              <a:graphicData uri="http://schemas.openxmlformats.org/drawingml/2006/picture">
+                <pic:pic xmlns:pic="http://schemas.openxmlformats.org/drawingml/2006/picture">
+                  <pic:nvPicPr>
+                    <pic:cNvPr id="562406240" name="Picture 1" descr="A screenshot of a computer&#10;&#10;Description automatically generated"/>
+                    <pic:cNvPicPr/>
+                  </pic:nvPicPr>
+                  <pic:blipFill>
+                    <a:blip r:embed="rId6"/>
+                    <a:stretch>
+                      <a:fillRect/>
+                    </a:stretch>
+                  </pic:blipFill>
+                  <pic:spPr>
+                    <a:xfrm>
+                      <a:off x="0" y="0"/>
+                      <a:ext cx="5943600" cy="2730500"/>
+                    </a:xfrm>
+                    <a:prstGeom prst="rect">
+                      <a:avLst/>
+                    </a:prstGeom>
+                  </pic:spPr>
+                </pic:pic>
+              </a:graphicData>
+            </a:graphic>
+          </wp:inline>
+        </w:drawing>
+      </w:r>
+    </w:p>
+    <w:p>
+      <w:pPr>
+        <w:rPr>
+          <w:sz w:val="24"/>
+          <w:szCs w:val="24"/>
+        </w:rPr>
+      </w:pPr>
+    </w:p>
+    <w:p>
+      <w:pPr>
+        <w:rPr>
+          <w:sz w:val="24"/>
+          <w:szCs w:val="24"/>
+        </w:rPr>
+      </w:pPr>
+      <w:r>
+        <w:rPr>
+          <w:sz w:val="24"/>
+          <w:szCs w:val="24"/>
+        </w:rPr>
+        <w:t xml:space="preserve">Delete button : In the below screenshot, when user clicks on the delete button the corresponding course is deleted. </w:t>
+      </w:r>
+    </w:p>
+    <w:p>
+      <w:pPr>
+        <w:rPr>
+          <w:sz w:val="24"/>
+          <w:szCs w:val="24"/>
+        </w:rPr>
+      </w:pPr>
+      <w:r>
+        <w:rPr>
+          <w:sz w:val="24"/>
+          <w:szCs w:val="24"/>
+        </w:rPr>
+        <w:lastRenderedPageBreak/>
+        <w:drawing>
+          <wp:inline distT="0" distB="0" distL="0" distR="0" wp14:anchorId="6524E44A" wp14:editId="02427944">
+            <wp:extent cx="5943600" cy="2730500"/>
+            <wp:effectExtent l="0" t="0" r="0" b="0"/>
+            <wp:docPr id="107088657" name="Picture 107088657" descr="A screenshot of a computer&#10;&#10;Description automatically generated"/>
+            <wp:cNvGraphicFramePr>
+              <a:graphicFrameLocks xmlns:a="http://schemas.openxmlformats.org/drawingml/2006/main" noChangeAspect="1"/>
+            </wp:cNvGraphicFramePr>
+            <a:graphic xmlns:a="http://schemas.openxmlformats.org/drawingml/2006/main">
+              <a:graphicData uri="http://schemas.openxmlformats.org/drawingml/2006/picture">
+                <pic:pic xmlns:pic="http://schemas.openxmlformats.org/drawingml/2006/picture">
+                  <pic:nvPicPr>
+                    <pic:cNvPr id="2000712267" name="Picture 1" descr="A screenshot of a computer&#10;&#10;Description automatically generated"/>
+                    <pic:cNvPicPr/>
+                  </pic:nvPicPr>
+                  <pic:blipFill>
+                    <a:blip r:embed="rId4"/>
+                    <a:stretch>
+                      <a:fillRect/>
+                    </a:stretch>
+                  </pic:blipFill>
+                  <pic:spPr>
+                    <a:xfrm>
+                      <a:off x="0" y="0"/>
+                      <a:ext cx="5943600" cy="2730500"/>
+                    </a:xfrm>
+                    <a:prstGeom prst="rect">
+                      <a:avLst/>
+                    </a:prstGeom>
+                  </pic:spPr>
+                </pic:pic>
+              </a:graphicData>
+            </a:graphic>
+          </wp:inline>
+        </w:drawing>
+      </w:r>
+    </w:p>
+    <w:p>
+      <w:pPr>
+        <w:rPr>
+          <w:sz w:val="24"/>
+          <w:szCs w:val="24"/>
+        </w:rPr>
+      </w:pPr>
     </w:p>
     <w:sectPr>
       <w:pgSz w:w="12240" w:h="15840"/>

</xml_diff>